<commit_message>
Revert "Merge branch 'main' of https://github.com/KarimHamod/softwareengineering into main"
This reverts commit bfe19b91b5c2c9831a60c374196fa353a92e2319, reversing
changes made to ed5edf6b29ab4a3c9df3e8d3625e11b4ab9163c4.
</commit_message>
<xml_diff>
--- a/project/IVote_-_Voting_Website_-_Project_-_updated.docx
+++ b/project/IVote_-_Voting_Website_-_Project_-_updated.docx
@@ -5283,7 +5283,21 @@
         <w:rPr>
           <w:rFonts w:asciiTheme="majorBidi" w:hAnsiTheme="majorBidi" w:cstheme="majorBidi"/>
         </w:rPr>
-        <w:t>this software is going to be developed using free to access softwares such as notepad++ and sublime and MySQL.</w:t>
+        <w:t xml:space="preserve">this software is going to be developed using free to access </w:t>
+      </w:r>
+      <w:proofErr w:type="spellStart"/>
+      <w:r>
+        <w:rPr>
+          <w:rFonts w:asciiTheme="majorBidi" w:hAnsiTheme="majorBidi" w:cstheme="majorBidi"/>
+        </w:rPr>
+        <w:t>softwares</w:t>
+      </w:r>
+      <w:proofErr w:type="spellEnd"/>
+      <w:r>
+        <w:rPr>
+          <w:rFonts w:asciiTheme="majorBidi" w:hAnsiTheme="majorBidi" w:cstheme="majorBidi"/>
+        </w:rPr>
+        <w:t xml:space="preserve"> such as notepad++ and sublime and MySQL.</w:t>
       </w:r>
     </w:p>
     <w:p>
@@ -9484,182 +9498,34 @@
       <w:pPr>
         <w:rPr>
           <w:rFonts w:asciiTheme="majorBidi" w:hAnsiTheme="majorBidi" w:cstheme="majorBidi"/>
-        </w:rPr>
-      </w:pPr>
+          <w:color w:val="0D0D0D" w:themeColor="text1" w:themeTint="F2"/>
+        </w:rPr>
+      </w:pPr>
+      <w:proofErr w:type="spellStart"/>
       <w:r>
         <w:rPr>
           <w:rFonts w:asciiTheme="majorBidi" w:hAnsiTheme="majorBidi" w:cstheme="majorBidi"/>
-        </w:rPr>
-        <w:t xml:space="preserve">Sequence Diagram: </w:t>
+          <w:color w:val="0D0D0D" w:themeColor="text1" w:themeTint="F2"/>
+        </w:rPr>
+        <w:t>Githublink</w:t>
+      </w:r>
+      <w:proofErr w:type="spellEnd"/>
+      <w:r>
+        <w:rPr>
+          <w:rFonts w:asciiTheme="majorBidi" w:hAnsiTheme="majorBidi" w:cstheme="majorBidi"/>
+          <w:color w:val="0D0D0D" w:themeColor="text1" w:themeTint="F2"/>
+        </w:rPr>
+        <w:t>:</w:t>
       </w:r>
     </w:p>
     <w:p>
       <w:pPr>
         <w:rPr>
           <w:rFonts w:asciiTheme="majorBidi" w:hAnsiTheme="majorBidi" w:cstheme="majorBidi"/>
-        </w:rPr>
-      </w:pPr>
-      <w:r>
-        <w:rPr>
-          <w:rFonts w:asciiTheme="majorBidi" w:hAnsiTheme="majorBidi" w:cstheme="majorBidi"/>
-          <w:noProof/>
-        </w:rPr>
-        <w:lastRenderedPageBreak/>
-        <w:drawing>
-          <wp:inline distT="0" distB="0" distL="0" distR="0" wp14:anchorId="32312BEF" wp14:editId="2C96BA01">
-            <wp:extent cx="4541520" cy="8839200"/>
-            <wp:effectExtent l="0" t="0" r="0" b="0"/>
-            <wp:docPr id="9" name="Picture 9"/>
-            <wp:cNvGraphicFramePr>
-              <a:graphicFrameLocks xmlns:a="http://schemas.openxmlformats.org/drawingml/2006/main" noChangeAspect="1"/>
-            </wp:cNvGraphicFramePr>
-            <a:graphic xmlns:a="http://schemas.openxmlformats.org/drawingml/2006/main">
-              <a:graphicData uri="http://schemas.openxmlformats.org/drawingml/2006/picture">
-                <pic:pic xmlns:pic="http://schemas.openxmlformats.org/drawingml/2006/picture">
-                  <pic:nvPicPr>
-                    <pic:cNvPr id="0" name="Picture 2"/>
-                    <pic:cNvPicPr>
-                      <a:picLocks noChangeAspect="1" noChangeArrowheads="1"/>
-                    </pic:cNvPicPr>
-                  </pic:nvPicPr>
-                  <pic:blipFill>
-                    <a:blip r:embed="rId12" cstate="print">
-                      <a:extLst>
-                        <a:ext uri="{28A0092B-C50C-407E-A947-70E740481C1C}">
-                          <a14:useLocalDpi xmlns:a14="http://schemas.microsoft.com/office/drawing/2010/main" val="0"/>
-                        </a:ext>
-                      </a:extLst>
-                    </a:blip>
-                    <a:srcRect/>
-                    <a:stretch>
-                      <a:fillRect/>
-                    </a:stretch>
-                  </pic:blipFill>
-                  <pic:spPr bwMode="auto">
-                    <a:xfrm>
-                      <a:off x="0" y="0"/>
-                      <a:ext cx="4541520" cy="8839200"/>
-                    </a:xfrm>
-                    <a:prstGeom prst="rect">
-                      <a:avLst/>
-                    </a:prstGeom>
-                    <a:noFill/>
-                    <a:ln>
-                      <a:noFill/>
-                    </a:ln>
-                  </pic:spPr>
-                </pic:pic>
-              </a:graphicData>
-            </a:graphic>
-          </wp:inline>
-        </w:drawing>
-      </w:r>
-    </w:p>
-    <w:p>
-      <w:pPr>
-        <w:rPr>
-          <w:rFonts w:asciiTheme="majorBidi" w:hAnsiTheme="majorBidi" w:cstheme="majorBidi"/>
-        </w:rPr>
-      </w:pPr>
-      <w:r>
-        <w:rPr>
-          <w:rFonts w:asciiTheme="majorBidi" w:hAnsiTheme="majorBidi" w:cstheme="majorBidi"/>
-        </w:rPr>
-        <w:lastRenderedPageBreak/>
-        <w:t xml:space="preserve">State Machine: </w:t>
-      </w:r>
-    </w:p>
-    <w:p>
-      <w:pPr>
-        <w:rPr>
-          <w:rFonts w:asciiTheme="majorBidi" w:hAnsiTheme="majorBidi" w:cstheme="majorBidi"/>
-        </w:rPr>
-      </w:pPr>
-      <w:r>
-        <w:rPr>
-          <w:rFonts w:asciiTheme="majorBidi" w:hAnsiTheme="majorBidi" w:cstheme="majorBidi"/>
-          <w:noProof/>
-        </w:rPr>
-        <w:drawing>
-          <wp:inline distT="0" distB="0" distL="0" distR="0" wp14:anchorId="4AB4F95E" wp14:editId="1F49AE95">
-            <wp:extent cx="5486400" cy="4937760"/>
-            <wp:effectExtent l="0" t="0" r="0" b="0"/>
-            <wp:docPr id="10" name="Picture 10"/>
-            <wp:cNvGraphicFramePr>
-              <a:graphicFrameLocks xmlns:a="http://schemas.openxmlformats.org/drawingml/2006/main" noChangeAspect="1"/>
-            </wp:cNvGraphicFramePr>
-            <a:graphic xmlns:a="http://schemas.openxmlformats.org/drawingml/2006/main">
-              <a:graphicData uri="http://schemas.openxmlformats.org/drawingml/2006/picture">
-                <pic:pic xmlns:pic="http://schemas.openxmlformats.org/drawingml/2006/picture">
-                  <pic:nvPicPr>
-                    <pic:cNvPr id="0" name="Picture 3"/>
-                    <pic:cNvPicPr>
-                      <a:picLocks noChangeAspect="1" noChangeArrowheads="1"/>
-                    </pic:cNvPicPr>
-                  </pic:nvPicPr>
-                  <pic:blipFill>
-                    <a:blip r:embed="rId13">
-                      <a:extLst>
-                        <a:ext uri="{28A0092B-C50C-407E-A947-70E740481C1C}">
-                          <a14:useLocalDpi xmlns:a14="http://schemas.microsoft.com/office/drawing/2010/main" val="0"/>
-                        </a:ext>
-                      </a:extLst>
-                    </a:blip>
-                    <a:srcRect/>
-                    <a:stretch>
-                      <a:fillRect/>
-                    </a:stretch>
-                  </pic:blipFill>
-                  <pic:spPr bwMode="auto">
-                    <a:xfrm>
-                      <a:off x="0" y="0"/>
-                      <a:ext cx="5486400" cy="4937760"/>
-                    </a:xfrm>
-                    <a:prstGeom prst="rect">
-                      <a:avLst/>
-                    </a:prstGeom>
-                    <a:noFill/>
-                    <a:ln>
-                      <a:noFill/>
-                    </a:ln>
-                  </pic:spPr>
-                </pic:pic>
-              </a:graphicData>
-            </a:graphic>
-          </wp:inline>
-        </w:drawing>
-      </w:r>
-    </w:p>
-    <w:p>
-      <w:pPr>
-        <w:rPr>
-          <w:rFonts w:asciiTheme="majorBidi" w:hAnsiTheme="majorBidi" w:cstheme="majorBidi"/>
-        </w:rPr>
-      </w:pPr>
-    </w:p>
-    <w:p>
-      <w:pPr>
-        <w:rPr>
-          <w:rFonts w:asciiTheme="majorBidi" w:hAnsiTheme="majorBidi" w:cstheme="majorBidi"/>
           <w:color w:val="0D0D0D" w:themeColor="text1" w:themeTint="F2"/>
         </w:rPr>
       </w:pPr>
-      <w:r>
-        <w:rPr>
-          <w:rFonts w:asciiTheme="majorBidi" w:hAnsiTheme="majorBidi" w:cstheme="majorBidi"/>
-          <w:color w:val="0D0D0D" w:themeColor="text1" w:themeTint="F2"/>
-        </w:rPr>
-        <w:t>Githublink:</w:t>
-      </w:r>
-    </w:p>
-    <w:p>
-      <w:pPr>
-        <w:rPr>
-          <w:rFonts w:asciiTheme="majorBidi" w:hAnsiTheme="majorBidi" w:cstheme="majorBidi"/>
-          <w:color w:val="0D0D0D" w:themeColor="text1" w:themeTint="F2"/>
-        </w:rPr>
-      </w:pPr>
-      <w:hyperlink r:id="rId14" w:history="1">
+      <w:hyperlink r:id="rId12" w:history="1">
         <w:r>
           <w:rPr>
             <w:rStyle w:val="Hyperlink"/>

</xml_diff>